<commit_message>
slight changes to resume
</commit_message>
<xml_diff>
--- a/public/files/bhb-resume.docx
+++ b/public/files/bhb-resume.docx
@@ -47,7 +47,7 @@
       </w:tblGrid>
       <w:tr>
         <w:trPr>
-          <w:trHeight w:val="2130" w:hRule="atLeast"/>
+          <w:trHeight w:val="2040" w:hRule="atLeast"/>
         </w:trPr>
         <w:tc>
           <w:tcPr>
@@ -185,12 +185,12 @@
                 <wp:inline distB="114300" distT="114300" distL="114300" distR="114300">
                   <wp:extent cx="3981450" cy="25400"/>
                   <wp:effectExtent b="0" l="0" r="0" t="0"/>
-                  <wp:docPr descr="horizontal line" id="2" name="image3.png"/>
+                  <wp:docPr descr="horizontal line" id="2" name="image4.png"/>
                   <a:graphic>
                     <a:graphicData uri="http://schemas.openxmlformats.org/drawingml/2006/picture">
                       <pic:pic>
                         <pic:nvPicPr>
-                          <pic:cNvPr descr="horizontal line" id="0" name="image3.png"/>
+                          <pic:cNvPr descr="horizontal line" id="0" name="image4.png"/>
                           <pic:cNvPicPr preferRelativeResize="0"/>
                         </pic:nvPicPr>
                         <pic:blipFill>
@@ -235,12 +235,7 @@
               </w:pBdr>
               <w:shd w:fill="auto" w:val="clear"/>
               <w:spacing w:before="120" w:lineRule="auto"/>
-              <w:rPr>
-                <w:rFonts w:ascii="Raleway" w:cs="Raleway" w:eastAsia="Raleway" w:hAnsi="Raleway"/>
-                <w:b w:val="1"/>
-                <w:sz w:val="24"/>
-                <w:szCs w:val="24"/>
-              </w:rPr>
+              <w:rPr/>
             </w:pPr>
             <w:bookmarkStart w:colFirst="0" w:colLast="0" w:name="_lf5wiiqsu4ub" w:id="2"/>
             <w:bookmarkEnd w:id="2"/>
@@ -250,6 +245,12 @@
               </w:rPr>
               <w:t xml:space="preserve">Benjamin Hacker-Bayliff</w:t>
             </w:r>
+          </w:p>
+          <w:p>
+            <w:pPr>
+              <w:spacing w:before="0" w:line="240" w:lineRule="auto"/>
+              <w:rPr/>
+            </w:pPr>
             <w:r>
               <w:rPr>
                 <w:rtl w:val="0"/>
@@ -269,69 +270,23 @@
               <w:shd w:fill="auto" w:val="clear"/>
               <w:spacing w:before="0" w:line="240" w:lineRule="auto"/>
               <w:rPr>
-                <w:sz w:val="20"/>
-                <w:szCs w:val="20"/>
-              </w:rPr>
-            </w:pPr>
-            <w:r>
-              <w:rPr>
-                <w:sz w:val="20"/>
-                <w:szCs w:val="20"/>
-                <w:rtl w:val="0"/>
-              </w:rPr>
-              <w:t xml:space="preserve">701 N 1st St Apt 3B</w:t>
-            </w:r>
-          </w:p>
-          <w:p>
-            <w:pPr>
-              <w:widowControl w:val="0"/>
-              <w:pBdr>
-                <w:top w:space="0" w:sz="0" w:val="nil"/>
-                <w:left w:space="0" w:sz="0" w:val="nil"/>
-                <w:bottom w:space="0" w:sz="0" w:val="nil"/>
-                <w:right w:space="0" w:sz="0" w:val="nil"/>
-                <w:between w:space="0" w:sz="0" w:val="nil"/>
-              </w:pBdr>
-              <w:shd w:fill="auto" w:val="clear"/>
-              <w:spacing w:before="0" w:line="240" w:lineRule="auto"/>
-              <w:rPr>
-                <w:sz w:val="20"/>
-                <w:szCs w:val="20"/>
-              </w:rPr>
-            </w:pPr>
-            <w:r>
-              <w:rPr>
-                <w:sz w:val="20"/>
-                <w:szCs w:val="20"/>
-                <w:rtl w:val="0"/>
-              </w:rPr>
-              <w:t xml:space="preserve">St. Louis, MO 63102</w:t>
-            </w:r>
-            <w:r>
-              <w:rPr>
-                <w:rtl w:val="0"/>
-              </w:rPr>
-            </w:r>
-          </w:p>
-          <w:p>
-            <w:pPr>
-              <w:widowControl w:val="0"/>
-              <w:pBdr>
-                <w:top w:space="0" w:sz="0" w:val="nil"/>
-                <w:left w:space="0" w:sz="0" w:val="nil"/>
-                <w:bottom w:space="0" w:sz="0" w:val="nil"/>
-                <w:right w:space="0" w:sz="0" w:val="nil"/>
-                <w:between w:space="0" w:sz="0" w:val="nil"/>
-              </w:pBdr>
-              <w:shd w:fill="auto" w:val="clear"/>
-              <w:spacing w:before="200" w:line="240" w:lineRule="auto"/>
-              <w:rPr>
-                <w:rFonts w:ascii="Lato" w:cs="Lato" w:eastAsia="Lato" w:hAnsi="Lato"/>
                 <w:color w:val="980000"/>
                 <w:sz w:val="20"/>
                 <w:szCs w:val="20"/>
               </w:rPr>
             </w:pPr>
+            <w:hyperlink r:id="rId7">
+              <w:r>
+                <w:rPr>
+                  <w:color w:val="1155cc"/>
+                  <w:sz w:val="20"/>
+                  <w:szCs w:val="20"/>
+                  <w:u w:val="single"/>
+                  <w:rtl w:val="0"/>
+                </w:rPr>
+                <w:t xml:space="preserve">bhackerbay@gmail.com</w:t>
+              </w:r>
+            </w:hyperlink>
             <w:r>
               <w:rPr>
                 <w:color w:val="980000"/>
@@ -339,53 +294,23 @@
                 <w:szCs w:val="20"/>
                 <w:rtl w:val="0"/>
               </w:rPr>
-              <w:t xml:space="preserve">314.319.3636</w:t>
-            </w:r>
-            <w:r>
-              <w:rPr>
-                <w:rtl w:val="0"/>
-              </w:rPr>
-            </w:r>
-          </w:p>
-          <w:p>
-            <w:pPr>
-              <w:widowControl w:val="0"/>
-              <w:pBdr>
-                <w:top w:space="0" w:sz="0" w:val="nil"/>
-                <w:left w:space="0" w:sz="0" w:val="nil"/>
-                <w:bottom w:space="0" w:sz="0" w:val="nil"/>
-                <w:right w:space="0" w:sz="0" w:val="nil"/>
-                <w:between w:space="0" w:sz="0" w:val="nil"/>
-              </w:pBdr>
-              <w:shd w:fill="auto" w:val="clear"/>
-              <w:spacing w:before="0" w:line="240" w:lineRule="auto"/>
-              <w:rPr>
-                <w:rFonts w:ascii="Lato" w:cs="Lato" w:eastAsia="Lato" w:hAnsi="Lato"/>
+              <w:br w:type="textWrapping"/>
+            </w:r>
+            <w:r>
+              <w:rPr>
                 <w:color w:val="980000"/>
                 <w:sz w:val="20"/>
                 <w:szCs w:val="20"/>
-              </w:rPr>
-            </w:pPr>
-            <w:r>
-              <w:rPr>
-                <w:color w:val="980000"/>
-                <w:sz w:val="20"/>
-                <w:szCs w:val="20"/>
-                <w:rtl w:val="0"/>
-              </w:rPr>
-              <w:t xml:space="preserve">bhackerbay@gmail.com</w:t>
-            </w:r>
-            <w:r>
-              <w:rPr>
-                <w:rtl w:val="0"/>
-              </w:rPr>
+                <w:rtl w:val="0"/>
+              </w:rPr>
+              <w:t xml:space="preserve">https://bhackerb.com</w:t>
             </w:r>
           </w:p>
         </w:tc>
       </w:tr>
       <w:tr>
         <w:trPr>
-          <w:trHeight w:val="2580" w:hRule="atLeast"/>
+          <w:trHeight w:val="2535" w:hRule="atLeast"/>
         </w:trPr>
         <w:tc>
           <w:tcPr>
@@ -519,16 +444,16 @@
                 <wp:inline distB="114300" distT="114300" distL="114300" distR="114300">
                   <wp:extent cx="3981450" cy="25400"/>
                   <wp:effectExtent b="0" l="0" r="0" t="0"/>
-                  <wp:docPr descr="horizontal line" id="1" name="image1.png"/>
+                  <wp:docPr descr="horizontal line" id="1" name="image5.png"/>
                   <a:graphic>
                     <a:graphicData uri="http://schemas.openxmlformats.org/drawingml/2006/picture">
                       <pic:pic>
                         <pic:nvPicPr>
-                          <pic:cNvPr descr="horizontal line" id="0" name="image1.png"/>
+                          <pic:cNvPr descr="horizontal line" id="0" name="image5.png"/>
                           <pic:cNvPicPr preferRelativeResize="0"/>
                         </pic:nvPicPr>
                         <pic:blipFill>
-                          <a:blip r:embed="rId7"/>
+                          <a:blip r:embed="rId8"/>
                           <a:srcRect b="0" l="0" r="0" t="0"/>
                           <a:stretch>
                             <a:fillRect/>
@@ -576,6 +501,9 @@
               </w:tblGridChange>
             </w:tblGrid>
             <w:tr>
+              <w:trPr>
+                <w:trHeight w:val="240" w:hRule="atLeast"/>
+              </w:trPr>
               <w:tc>
                 <w:tcPr>
                   <w:shd w:fill="auto" w:val="clear"/>
@@ -967,16 +895,16 @@
                 <wp:inline distB="114300" distT="114300" distL="114300" distR="114300">
                   <wp:extent cx="3981450" cy="25400"/>
                   <wp:effectExtent b="0" l="0" r="0" t="0"/>
-                  <wp:docPr descr="horizontal line" id="4" name="image5.png"/>
+                  <wp:docPr descr="horizontal line" id="4" name="image2.png"/>
                   <a:graphic>
                     <a:graphicData uri="http://schemas.openxmlformats.org/drawingml/2006/picture">
                       <pic:pic>
                         <pic:nvPicPr>
-                          <pic:cNvPr descr="horizontal line" id="0" name="image5.png"/>
+                          <pic:cNvPr descr="horizontal line" id="0" name="image2.png"/>
                           <pic:cNvPicPr preferRelativeResize="0"/>
                         </pic:nvPicPr>
                         <pic:blipFill>
-                          <a:blip r:embed="rId8"/>
+                          <a:blip r:embed="rId9"/>
                           <a:srcRect b="0" l="0" r="0" t="0"/>
                           <a:stretch>
                             <a:fillRect/>
@@ -1006,7 +934,7 @@
       </w:tr>
       <w:tr>
         <w:trPr>
-          <w:trHeight w:val="5730" w:hRule="atLeast"/>
+          <w:trHeight w:val="6030" w:hRule="atLeast"/>
         </w:trPr>
         <w:tc>
           <w:tcPr>
@@ -1441,7 +1369,7 @@
                 <w:szCs w:val="20"/>
                 <w:rtl w:val="0"/>
               </w:rPr>
-              <w:t xml:space="preserve">Performed Level 1 and 2 support for all Lunbdeck employees world-wide.  Managed user accounts in active directory and FIM.  SCCM and Mobile device management admin.  Systems support for salesforce CRM, Shoretel Director, SMS passcodes and Extranet.</w:t>
+              <w:t xml:space="preserve">Performed Level 1 and 2 support for all Lundbeck employees world-wide.  Managed user accounts in active directory and FIM.  SCCM and Mobile device management admin.  Systems support for salesforce CRM, Shoretel Director, SMS passcodes and Extranet.</w:t>
             </w:r>
             <w:r>
               <w:rPr>
@@ -1757,16 +1685,16 @@
                 <wp:inline distB="114300" distT="114300" distL="114300" distR="114300">
                   <wp:extent cx="3981450" cy="25400"/>
                   <wp:effectExtent b="0" l="0" r="0" t="0"/>
-                  <wp:docPr descr="horizontal line" id="3" name="image2.png"/>
+                  <wp:docPr descr="horizontal line" id="3" name="image3.png"/>
                   <a:graphic>
                     <a:graphicData uri="http://schemas.openxmlformats.org/drawingml/2006/picture">
                       <pic:pic>
                         <pic:nvPicPr>
-                          <pic:cNvPr descr="horizontal line" id="0" name="image2.png"/>
+                          <pic:cNvPr descr="horizontal line" id="0" name="image3.png"/>
                           <pic:cNvPicPr preferRelativeResize="0"/>
                         </pic:nvPicPr>
                         <pic:blipFill>
-                          <a:blip r:embed="rId9"/>
+                          <a:blip r:embed="rId10"/>
                           <a:srcRect b="0" l="0" r="0" t="0"/>
                           <a:stretch>
                             <a:fillRect/>
@@ -2244,16 +2172,16 @@
                 <wp:inline distB="114300" distT="114300" distL="114300" distR="114300">
                   <wp:extent cx="3981450" cy="25400"/>
                   <wp:effectExtent b="0" l="0" r="0" t="0"/>
-                  <wp:docPr descr="horizontal line" id="5" name="image4.png"/>
+                  <wp:docPr descr="horizontal line" id="5" name="image1.png"/>
                   <a:graphic>
                     <a:graphicData uri="http://schemas.openxmlformats.org/drawingml/2006/picture">
                       <pic:pic>
                         <pic:nvPicPr>
-                          <pic:cNvPr descr="horizontal line" id="0" name="image4.png"/>
+                          <pic:cNvPr descr="horizontal line" id="0" name="image1.png"/>
                           <pic:cNvPicPr preferRelativeResize="0"/>
                         </pic:nvPicPr>
                         <pic:blipFill>
-                          <a:blip r:embed="rId10"/>
+                          <a:blip r:embed="rId11"/>
                           <a:srcRect b="0" l="0" r="0" t="0"/>
                           <a:stretch>
                             <a:fillRect/>

</xml_diff>